<commit_message>
Improving resolution/whitespace in contact_tracing.{docx,pdf}
</commit_message>
<xml_diff>
--- a/Rmd/contact-tracing/contact-tracing.docx
+++ b/Rmd/contact-tracing/contact-tracing.docx
@@ -130,114 +130,7 @@
     </w:p>
     <w:p>
       <w:pPr>
-        <w:pStyle w:val="Heading2"/>
-      </w:pPr>
-      <w:bookmarkStart w:id="0" w:name="smoothing-our-data-with-linear-models"/>
-      <w:bookmarkEnd w:id="0"/>
-      <w:r>
-        <w:lastRenderedPageBreak/>
-        <w:t>Smoothing our Data with Linear Models</w:t>
-      </w:r>
-    </w:p>
-    <w:p>
-      <w:pPr>
-        <w:pStyle w:val="FirstParagraph"/>
-      </w:pPr>
-      <w:r>
-        <w:rPr>
-          <w:noProof/>
-        </w:rPr>
-        <w:drawing>
-          <wp:inline distT="0" distB="0" distL="0" distR="0" wp14:anchorId="39B36E84" wp14:editId="33A39BB1">
-            <wp:extent cx="5334000" cy="1778000"/>
-            <wp:effectExtent l="0" t="0" r="0" b="0"/>
-            <wp:docPr id="1" name="Picture"/>
-            <wp:cNvGraphicFramePr/>
-            <a:graphic xmlns:a="http://schemas.openxmlformats.org/drawingml/2006/main">
-              <a:graphicData uri="http://schemas.openxmlformats.org/drawingml/2006/picture">
-                <pic:pic xmlns:pic="http://schemas.openxmlformats.org/drawingml/2006/picture">
-                  <pic:nvPicPr>
-                    <pic:cNvPr id="0" name="Picture" descr="contact-tracing_files/figure-docx/unnamed-chunk-2-1.png"/>
-                    <pic:cNvPicPr>
-                      <a:picLocks noChangeAspect="1" noChangeArrowheads="1"/>
-                    </pic:cNvPicPr>
-                  </pic:nvPicPr>
-                  <pic:blipFill>
-                    <a:blip r:embed="rId7"/>
-                    <a:stretch>
-                      <a:fillRect/>
-                    </a:stretch>
-                  </pic:blipFill>
-                  <pic:spPr bwMode="auto">
-                    <a:xfrm>
-                      <a:off x="0" y="0"/>
-                      <a:ext cx="5334000" cy="1778000"/>
-                    </a:xfrm>
-                    <a:prstGeom prst="rect">
-                      <a:avLst/>
-                    </a:prstGeom>
-                    <a:noFill/>
-                    <a:ln w="9525">
-                      <a:noFill/>
-                      <a:headEnd/>
-                      <a:tailEnd/>
-                    </a:ln>
-                  </pic:spPr>
-                </pic:pic>
-              </a:graphicData>
-            </a:graphic>
-          </wp:inline>
-        </w:drawing>
-      </w:r>
-      <w:r>
-        <w:rPr>
-          <w:noProof/>
-        </w:rPr>
-        <w:drawing>
-          <wp:inline distT="0" distB="0" distL="0" distR="0" wp14:anchorId="269891B2" wp14:editId="461A1C93">
-            <wp:extent cx="5334000" cy="1778000"/>
-            <wp:effectExtent l="0" t="0" r="0" b="0"/>
-            <wp:docPr id="2" name="Picture"/>
-            <wp:cNvGraphicFramePr/>
-            <a:graphic xmlns:a="http://schemas.openxmlformats.org/drawingml/2006/main">
-              <a:graphicData uri="http://schemas.openxmlformats.org/drawingml/2006/picture">
-                <pic:pic xmlns:pic="http://schemas.openxmlformats.org/drawingml/2006/picture">
-                  <pic:nvPicPr>
-                    <pic:cNvPr id="0" name="Picture" descr="contact-tracing_files/figure-docx/unnamed-chunk-2-2.png"/>
-                    <pic:cNvPicPr>
-                      <a:picLocks noChangeAspect="1" noChangeArrowheads="1"/>
-                    </pic:cNvPicPr>
-                  </pic:nvPicPr>
-                  <pic:blipFill>
-                    <a:blip r:embed="rId8"/>
-                    <a:stretch>
-                      <a:fillRect/>
-                    </a:stretch>
-                  </pic:blipFill>
-                  <pic:spPr bwMode="auto">
-                    <a:xfrm>
-                      <a:off x="0" y="0"/>
-                      <a:ext cx="5334000" cy="1778000"/>
-                    </a:xfrm>
-                    <a:prstGeom prst="rect">
-                      <a:avLst/>
-                    </a:prstGeom>
-                    <a:noFill/>
-                    <a:ln w="9525">
-                      <a:noFill/>
-                      <a:headEnd/>
-                      <a:tailEnd/>
-                    </a:ln>
-                  </pic:spPr>
-                </pic:pic>
-              </a:graphicData>
-            </a:graphic>
-          </wp:inline>
-        </w:drawing>
-      </w:r>
-    </w:p>
-    <w:p>
-      <w:pPr>
+        <w:spacing w:after="200"/>
         <w:rPr>
           <w:rFonts w:asciiTheme="majorHAnsi" w:eastAsiaTheme="majorEastAsia" w:hAnsiTheme="majorHAnsi" w:cstheme="majorBidi"/>
           <w:b/>
@@ -245,51 +138,41 @@
           <w:color w:val="4F81BD" w:themeColor="accent1"/>
           <w:sz w:val="32"/>
           <w:szCs w:val="32"/>
+          <w:lang w:eastAsia="en-US"/>
         </w:rPr>
       </w:pPr>
-      <w:bookmarkStart w:id="1" w:name="simulating-the-basecase-and-counterfactu"/>
+      <w:bookmarkStart w:id="0" w:name="smoothing-our-data-with-linear-models"/>
+      <w:bookmarkEnd w:id="0"/>
+      <w:r>
+        <w:br w:type="page"/>
+      </w:r>
+    </w:p>
+    <w:p>
+      <w:pPr>
+        <w:pStyle w:val="Heading2"/>
+      </w:pPr>
+      <w:r>
+        <w:lastRenderedPageBreak/>
+        <w:t>Smoothing our Data with Linear Models</w:t>
+      </w:r>
+    </w:p>
+    <w:p>
+      <w:pPr>
+        <w:pStyle w:val="BodyText"/>
+      </w:pPr>
+      <w:bookmarkStart w:id="1" w:name="_GoBack"/>
       <w:bookmarkEnd w:id="1"/>
-      <w:r>
-        <w:br w:type="page"/>
-      </w:r>
-    </w:p>
-    <w:p>
-      <w:pPr>
-        <w:pStyle w:val="Heading2"/>
-      </w:pPr>
-      <w:bookmarkStart w:id="2" w:name="_GoBack"/>
-      <w:r>
-        <w:lastRenderedPageBreak/>
-        <w:t xml:space="preserve">Simulating the </w:t>
-      </w:r>
-      <w:proofErr w:type="spellStart"/>
-      <w:r>
-        <w:t>Basecase</w:t>
-      </w:r>
-      <w:proofErr w:type="spellEnd"/>
-      <w:r>
-        <w:t xml:space="preserve"> and Counterfactual</w:t>
-      </w:r>
-    </w:p>
-    <w:bookmarkEnd w:id="2"/>
-    <w:p>
-      <w:pPr>
-        <w:pStyle w:val="BodyText"/>
-      </w:pPr>
-    </w:p>
-    <w:p>
-      <w:pPr>
-        <w:spacing w:after="0"/>
+    </w:p>
+    <w:p>
+      <w:bookmarkStart w:id="2" w:name="simulating-the-basecase-and-counterfactu"/>
+      <w:bookmarkEnd w:id="2"/>
+      <w:r>
         <w:rPr>
-          <w:rFonts w:ascii="Times New Roman" w:eastAsia="Times New Roman" w:hAnsi="Times New Roman" w:cs="Times New Roman"/>
-          <w:lang w:eastAsia="ja-JP"/>
+          <w:rFonts w:asciiTheme="minorHAnsi" w:eastAsiaTheme="minorHAnsi" w:hAnsiTheme="minorHAnsi" w:cstheme="minorBidi"/>
+          <w:noProof/>
+          <w:lang w:eastAsia="en-US"/>
         </w:rPr>
-      </w:pPr>
-      <w:r>
-        <w:rPr>
-          <w:noProof/>
-        </w:rPr>
-        <w:pict w14:anchorId="0DB6F5FC">
+        <w:pict w14:anchorId="22888737">
           <v:shapetype id="_x0000_t75" coordsize="21600,21600" o:spt="75" o:preferrelative="t" path="m@4@5l@4@11@9@11@9@5xe" filled="f" stroked="f">
             <v:stroke joinstyle="miter"/>
             <v:formulas>
@@ -309,26 +192,86 @@
             <v:path o:extrusionok="f" gradientshapeok="t" o:connecttype="rect"/>
             <o:lock v:ext="edit" aspectratio="t"/>
           </v:shapetype>
-          <v:shape id="_x0000_i1028" type="#_x0000_t75" alt="/var/folders/0n/5q18drsd4wndt5w9htm00j5c0000gn/T/com.microsoft.Word/Content.MSO/D7567BEB.tmp" style="width:388.5pt;height:277.3pt;mso-width-percent:0;mso-height-percent:0;mso-width-percent:0;mso-height-percent:0">
+          <v:shape id="_x0000_i1030" type="#_x0000_t75" alt="/var/folders/0n/5q18drsd4wndt5w9htm00j5c0000gn/T/com.microsoft.Word/Content.MSO/8E0457A9.tmp" style="width:467.55pt;height:155.85pt;mso-width-percent:0;mso-height-percent:0;mso-width-percent:0;mso-height-percent:0">
+            <v:imagedata r:id="rId7" o:title="8E0457A9"/>
+          </v:shape>
+        </w:pict>
+      </w:r>
+    </w:p>
+    <w:p/>
+    <w:p/>
+    <w:p/>
+    <w:p>
+      <w:r>
+        <w:rPr>
+          <w:noProof/>
+        </w:rPr>
+        <w:pict w14:anchorId="604E66E0">
+          <v:shape id="_x0000_i1029" type="#_x0000_t75" alt="/var/folders/0n/5q18drsd4wndt5w9htm00j5c0000gn/T/com.microsoft.Word/Content.MSO/80A6C996.tmp" style="width:467.55pt;height:155.85pt;mso-width-percent:0;mso-height-percent:0;mso-width-percent:0;mso-height-percent:0">
+            <v:imagedata r:id="rId8" o:title="80A6C996"/>
+          </v:shape>
+        </w:pict>
+      </w:r>
+    </w:p>
+    <w:p>
+      <w:r>
+        <w:br w:type="page"/>
+      </w:r>
+    </w:p>
+    <w:p>
+      <w:pPr>
+        <w:rPr>
+          <w:rFonts w:asciiTheme="majorHAnsi" w:eastAsiaTheme="majorEastAsia" w:hAnsiTheme="majorHAnsi" w:cstheme="majorBidi"/>
+          <w:b/>
+          <w:bCs/>
+          <w:color w:val="4F81BD" w:themeColor="accent1"/>
+          <w:sz w:val="32"/>
+          <w:szCs w:val="32"/>
+        </w:rPr>
+      </w:pPr>
+    </w:p>
+    <w:p>
+      <w:pPr>
+        <w:pStyle w:val="Heading2"/>
+      </w:pPr>
+      <w:r>
+        <w:t xml:space="preserve">Simulating the </w:t>
+      </w:r>
+      <w:proofErr w:type="spellStart"/>
+      <w:r>
+        <w:t>Basecase</w:t>
+      </w:r>
+      <w:proofErr w:type="spellEnd"/>
+      <w:r>
+        <w:t xml:space="preserve"> and Counterfactual</w:t>
+      </w:r>
+    </w:p>
+    <w:p>
+      <w:pPr>
+        <w:pStyle w:val="BodyText"/>
+      </w:pPr>
+    </w:p>
+    <w:p>
+      <w:r>
+        <w:rPr>
+          <w:noProof/>
+        </w:rPr>
+        <w:pict w14:anchorId="0DB6F5FC">
+          <v:shape id="_x0000_i1028" type="#_x0000_t75" alt="/var/folders/0n/5q18drsd4wndt5w9htm00j5c0000gn/T/com.microsoft.Word/Content.MSO/D7567BEB.tmp" style="width:336.3pt;height:239.7pt;mso-width-percent:0;mso-height-percent:0;mso-width-percent:0;mso-height-percent:0">
             <v:imagedata r:id="rId9" o:title="D7567BEB"/>
           </v:shape>
         </w:pict>
       </w:r>
     </w:p>
-    <w:p>
-      <w:pPr>
-        <w:spacing w:after="0"/>
-        <w:rPr>
-          <w:rFonts w:ascii="Times New Roman" w:eastAsia="Times New Roman" w:hAnsi="Times New Roman" w:cs="Times New Roman"/>
-          <w:lang w:eastAsia="ja-JP"/>
-        </w:rPr>
-      </w:pPr>
+    <w:p/>
+    <w:p/>
+    <w:p>
       <w:r>
         <w:rPr>
           <w:noProof/>
         </w:rPr>
         <w:pict w14:anchorId="37037B8C">
-          <v:shape id="_x0000_i1027" type="#_x0000_t75" alt="/var/folders/0n/5q18drsd4wndt5w9htm00j5c0000gn/T/com.microsoft.Word/Content.MSO/7EB6ECF0.tmp" style="width:391.35pt;height:279.45pt;mso-width-percent:0;mso-height-percent:0;mso-width-percent:0;mso-height-percent:0">
+          <v:shape id="_x0000_i1027" type="#_x0000_t75" alt="/var/folders/0n/5q18drsd4wndt5w9htm00j5c0000gn/T/com.microsoft.Word/Content.MSO/7EB6ECF0.tmp" style="width:345.4pt;height:247pt;mso-width-percent:0;mso-height-percent:0;mso-width-percent:0;mso-height-percent:0">
             <v:imagedata r:id="rId10" o:title="7EB6ECF0"/>
           </v:shape>
         </w:pict>
@@ -340,32 +283,27 @@
       </w:pPr>
     </w:p>
     <w:p>
-      <w:pPr>
-        <w:spacing w:after="0"/>
-        <w:rPr>
-          <w:rFonts w:ascii="Times New Roman" w:eastAsia="Times New Roman" w:hAnsi="Times New Roman" w:cs="Times New Roman"/>
-          <w:lang w:eastAsia="ja-JP"/>
-        </w:rPr>
-      </w:pPr>
       <w:r>
         <w:rPr>
           <w:noProof/>
         </w:rPr>
         <w:lastRenderedPageBreak/>
         <w:pict w14:anchorId="44E04D54">
-          <v:shape id="_x0000_i1026" type="#_x0000_t75" alt="/var/folders/0n/5q18drsd4wndt5w9htm00j5c0000gn/T/com.microsoft.Word/Content.MSO/7521A831.tmp" style="width:399.2pt;height:284.45pt;mso-width-percent:0;mso-height-percent:0;mso-width-percent:0;mso-height-percent:0">
+          <v:shape id="_x0000_i1026" type="#_x0000_t75" alt="/var/folders/0n/5q18drsd4wndt5w9htm00j5c0000gn/T/com.microsoft.Word/Content.MSO/7521A831.tmp" style="width:346.35pt;height:247pt;mso-width-percent:0;mso-height-percent:0;mso-width-percent:0;mso-height-percent:0">
             <v:imagedata r:id="rId11" o:title="7521A831"/>
           </v:shape>
         </w:pict>
       </w:r>
     </w:p>
+    <w:p/>
+    <w:p/>
     <w:p>
       <w:r>
         <w:rPr>
           <w:noProof/>
         </w:rPr>
         <w:pict w14:anchorId="6AA82656">
-          <v:shape id="_x0000_i1025" type="#_x0000_t75" alt="/var/folders/0n/5q18drsd4wndt5w9htm00j5c0000gn/T/com.microsoft.Word/Content.MSO/C882107E.tmp" style="width:399.2pt;height:285.15pt;mso-width-percent:0;mso-height-percent:0;mso-width-percent:0;mso-height-percent:0">
+          <v:shape id="_x0000_i1025" type="#_x0000_t75" alt="/var/folders/0n/5q18drsd4wndt5w9htm00j5c0000gn/T/com.microsoft.Word/Content.MSO/C882107E.tmp" style="width:347.25pt;height:247.9pt;mso-width-percent:0;mso-height-percent:0;mso-width-percent:0;mso-height-percent:0">
             <v:imagedata r:id="rId12" o:title="C882107E"/>
           </v:shape>
         </w:pict>
@@ -389,9 +327,6 @@
 <w:endnotes xmlns:wpc="http://schemas.microsoft.com/office/word/2010/wordprocessingCanvas" xmlns:cx="http://schemas.microsoft.com/office/drawing/2014/chartex" xmlns:cx1="http://schemas.microsoft.com/office/drawing/2015/9/8/chartex" xmlns:cx2="http://schemas.microsoft.com/office/drawing/2015/10/21/chartex" xmlns:cx3="http://schemas.microsoft.com/office/drawing/2016/5/9/chartex" xmlns:cx4="http://schemas.microsoft.com/office/drawing/2016/5/10/chartex" xmlns:cx5="http://schemas.microsoft.com/office/drawing/2016/5/11/chartex" xmlns:cx6="http://schemas.microsoft.com/office/drawing/2016/5/12/chartex" xmlns:cx7="http://schemas.microsoft.com/office/drawing/2016/5/13/chartex" xmlns:cx8="http://schemas.microsoft.com/office/drawing/2016/5/14/chartex" xmlns:mc="http://schemas.openxmlformats.org/markup-compatibility/2006" xmlns:aink="http://schemas.microsoft.com/office/drawing/2016/ink" xmlns:am3d="http://schemas.microsoft.com/office/drawing/2017/model3d" xmlns:o="urn:schemas-microsoft-com:office:office" xmlns:r="http://schemas.openxmlformats.org/officeDocument/2006/relationships" xmlns:m="http://schemas.openxmlformats.org/officeDocument/2006/math" xmlns:v="urn:schemas-microsoft-com:vml" xmlns:wp14="http://schemas.microsoft.com/office/word/2010/wordprocessingDrawing" xmlns:wp="http://schemas.openxmlformats.org/drawingml/2006/wordprocessingDrawing" xmlns:w10="urn:schemas-microsoft-com:office:word" xmlns:w="http://schemas.openxmlformats.org/wordprocessingml/2006/main" xmlns:w14="http://schemas.microsoft.com/office/word/2010/wordml" xmlns:w15="http://schemas.microsoft.com/office/word/2012/wordml" xmlns:w16cid="http://schemas.microsoft.com/office/word/2016/wordml/cid" xmlns:w16se="http://schemas.microsoft.com/office/word/2015/wordml/symex" xmlns:wpg="http://schemas.microsoft.com/office/word/2010/wordprocessingGroup" xmlns:wpi="http://schemas.microsoft.com/office/word/2010/wordprocessingInk" xmlns:wne="http://schemas.microsoft.com/office/word/2006/wordml" xmlns:wps="http://schemas.microsoft.com/office/word/2010/wordprocessingShape" mc:Ignorable="w14 w15 w16se w16cid wp14">
   <w:endnote w:type="separator" w:id="-1">
     <w:p>
-      <w:pPr>
-        <w:spacing w:after="0"/>
-      </w:pPr>
       <w:r>
         <w:separator/>
       </w:r>
@@ -399,9 +334,6 @@
   </w:endnote>
   <w:endnote w:type="continuationSeparator" w:id="0">
     <w:p>
-      <w:pPr>
-        <w:spacing w:after="0"/>
-      </w:pPr>
       <w:r>
         <w:continuationSeparator/>
       </w:r>
@@ -860,6 +792,7 @@
     </w:pPrDefault>
   </w:docDefaults>
   <w:latentStyles w:defLockedState="0" w:defUIPriority="0" w:defSemiHidden="0" w:defUnhideWhenUsed="0" w:defQFormat="0" w:count="375">
+    <w:lsdException w:name="Normal" w:qFormat="1"/>
     <w:lsdException w:name="heading 6" w:semiHidden="1" w:unhideWhenUsed="1"/>
     <w:lsdException w:name="index 3" w:semiHidden="1" w:unhideWhenUsed="1"/>
     <w:lsdException w:name="index 4" w:semiHidden="1" w:unhideWhenUsed="1"/>
@@ -1191,6 +1124,14 @@
   <w:style w:type="paragraph" w:default="1" w:styleId="Normal">
     <w:name w:val="Normal"/>
     <w:qFormat/>
+    <w:rsid w:val="00B60F9C"/>
+    <w:pPr>
+      <w:spacing w:after="0"/>
+    </w:pPr>
+    <w:rPr>
+      <w:rFonts w:ascii="Times New Roman" w:eastAsia="Times New Roman" w:hAnsi="Times New Roman" w:cs="Times New Roman"/>
+      <w:lang w:eastAsia="ja-JP"/>
+    </w:rPr>
   </w:style>
   <w:style w:type="paragraph" w:styleId="Heading1">
     <w:name w:val="heading 1"/>
@@ -1201,7 +1142,7 @@
     <w:pPr>
       <w:keepNext/>
       <w:keepLines/>
-      <w:spacing w:before="480" w:after="0"/>
+      <w:spacing w:before="480"/>
       <w:outlineLvl w:val="0"/>
     </w:pPr>
     <w:rPr>
@@ -1211,6 +1152,7 @@
       <w:color w:val="345A8A" w:themeColor="accent1" w:themeShade="B5"/>
       <w:sz w:val="32"/>
       <w:szCs w:val="32"/>
+      <w:lang w:eastAsia="en-US"/>
     </w:rPr>
   </w:style>
   <w:style w:type="paragraph" w:styleId="Heading2">
@@ -1223,7 +1165,7 @@
     <w:pPr>
       <w:keepNext/>
       <w:keepLines/>
-      <w:spacing w:before="200" w:after="0"/>
+      <w:spacing w:before="200"/>
       <w:outlineLvl w:val="1"/>
     </w:pPr>
     <w:rPr>
@@ -1233,6 +1175,7 @@
       <w:color w:val="4F81BD" w:themeColor="accent1"/>
       <w:sz w:val="32"/>
       <w:szCs w:val="32"/>
+      <w:lang w:eastAsia="en-US"/>
     </w:rPr>
   </w:style>
   <w:style w:type="paragraph" w:styleId="Heading3">
@@ -1245,7 +1188,7 @@
     <w:pPr>
       <w:keepNext/>
       <w:keepLines/>
-      <w:spacing w:before="200" w:after="0"/>
+      <w:spacing w:before="200"/>
       <w:outlineLvl w:val="2"/>
     </w:pPr>
     <w:rPr>
@@ -1255,6 +1198,7 @@
       <w:color w:val="4F81BD" w:themeColor="accent1"/>
       <w:sz w:val="28"/>
       <w:szCs w:val="28"/>
+      <w:lang w:eastAsia="en-US"/>
     </w:rPr>
   </w:style>
   <w:style w:type="paragraph" w:styleId="Heading4">
@@ -1267,7 +1211,7 @@
     <w:pPr>
       <w:keepNext/>
       <w:keepLines/>
-      <w:spacing w:before="200" w:after="0"/>
+      <w:spacing w:before="200"/>
       <w:outlineLvl w:val="3"/>
     </w:pPr>
     <w:rPr>
@@ -1275,6 +1219,7 @@
       <w:b/>
       <w:bCs/>
       <w:color w:val="4F81BD" w:themeColor="accent1"/>
+      <w:lang w:eastAsia="en-US"/>
     </w:rPr>
   </w:style>
   <w:style w:type="paragraph" w:styleId="Heading5">
@@ -1287,7 +1232,7 @@
     <w:pPr>
       <w:keepNext/>
       <w:keepLines/>
-      <w:spacing w:before="200" w:after="0"/>
+      <w:spacing w:before="200"/>
       <w:outlineLvl w:val="4"/>
     </w:pPr>
     <w:rPr>
@@ -1295,6 +1240,7 @@
       <w:i/>
       <w:iCs/>
       <w:color w:val="4F81BD" w:themeColor="accent1"/>
+      <w:lang w:eastAsia="en-US"/>
     </w:rPr>
   </w:style>
   <w:style w:type="paragraph" w:styleId="Heading6">
@@ -1307,12 +1253,13 @@
     <w:pPr>
       <w:keepNext/>
       <w:keepLines/>
-      <w:spacing w:before="200" w:after="0"/>
+      <w:spacing w:before="200"/>
       <w:outlineLvl w:val="5"/>
     </w:pPr>
     <w:rPr>
       <w:rFonts w:asciiTheme="majorHAnsi" w:eastAsiaTheme="majorEastAsia" w:hAnsiTheme="majorHAnsi" w:cstheme="majorBidi"/>
       <w:color w:val="4F81BD" w:themeColor="accent1"/>
+      <w:lang w:eastAsia="en-US"/>
     </w:rPr>
   </w:style>
   <w:style w:type="character" w:default="1" w:styleId="DefaultParagraphFont">
@@ -1349,6 +1296,10 @@
     <w:pPr>
       <w:spacing w:before="180" w:after="180"/>
     </w:pPr>
+    <w:rPr>
+      <w:rFonts w:asciiTheme="minorHAnsi" w:eastAsiaTheme="minorHAnsi" w:hAnsiTheme="minorHAnsi" w:cstheme="minorBidi"/>
+      <w:lang w:eastAsia="en-US"/>
+    </w:rPr>
   </w:style>
   <w:style w:type="paragraph" w:customStyle="1" w:styleId="FirstParagraph">
     <w:name w:val="First Paragraph"/>
@@ -1382,6 +1333,7 @@
       <w:color w:val="345A8A" w:themeColor="accent1" w:themeShade="B5"/>
       <w:sz w:val="36"/>
       <w:szCs w:val="36"/>
+      <w:lang w:eastAsia="en-US"/>
     </w:rPr>
   </w:style>
   <w:style w:type="paragraph" w:styleId="Subtitle">
@@ -1428,14 +1380,23 @@
       <w:spacing w:before="300" w:after="300"/>
     </w:pPr>
     <w:rPr>
+      <w:rFonts w:asciiTheme="minorHAnsi" w:eastAsiaTheme="minorHAnsi" w:hAnsiTheme="minorHAnsi" w:cstheme="minorBidi"/>
       <w:sz w:val="20"/>
       <w:szCs w:val="20"/>
+      <w:lang w:eastAsia="en-US"/>
     </w:rPr>
   </w:style>
   <w:style w:type="paragraph" w:styleId="Bibliography">
     <w:name w:val="Bibliography"/>
     <w:basedOn w:val="Normal"/>
     <w:qFormat/>
+    <w:pPr>
+      <w:spacing w:after="200"/>
+    </w:pPr>
+    <w:rPr>
+      <w:rFonts w:asciiTheme="minorHAnsi" w:eastAsiaTheme="minorHAnsi" w:hAnsiTheme="minorHAnsi" w:cstheme="minorBidi"/>
+      <w:lang w:eastAsia="en-US"/>
+    </w:rPr>
   </w:style>
   <w:style w:type="paragraph" w:styleId="BlockText">
     <w:name w:val="Block Text"/>
@@ -1460,6 +1421,13 @@
     <w:uiPriority w:val="9"/>
     <w:unhideWhenUsed/>
     <w:qFormat/>
+    <w:pPr>
+      <w:spacing w:after="200"/>
+    </w:pPr>
+    <w:rPr>
+      <w:rFonts w:asciiTheme="minorHAnsi" w:eastAsiaTheme="minorHAnsi" w:hAnsiTheme="minorHAnsi" w:cstheme="minorBidi"/>
+      <w:lang w:eastAsia="en-US"/>
+    </w:rPr>
   </w:style>
   <w:style w:type="paragraph" w:customStyle="1" w:styleId="DefinitionTerm">
     <w:name w:val="Definition Term"/>
@@ -1468,15 +1436,23 @@
     <w:pPr>
       <w:keepNext/>
       <w:keepLines/>
-      <w:spacing w:after="0"/>
-    </w:pPr>
-    <w:rPr>
+    </w:pPr>
+    <w:rPr>
+      <w:rFonts w:asciiTheme="minorHAnsi" w:eastAsiaTheme="minorHAnsi" w:hAnsiTheme="minorHAnsi" w:cstheme="minorBidi"/>
       <w:b/>
+      <w:lang w:eastAsia="en-US"/>
     </w:rPr>
   </w:style>
   <w:style w:type="paragraph" w:customStyle="1" w:styleId="Definition">
     <w:name w:val="Definition"/>
     <w:basedOn w:val="Normal"/>
+    <w:pPr>
+      <w:spacing w:after="200"/>
+    </w:pPr>
+    <w:rPr>
+      <w:rFonts w:asciiTheme="minorHAnsi" w:eastAsiaTheme="minorHAnsi" w:hAnsiTheme="minorHAnsi" w:cstheme="minorBidi"/>
+      <w:lang w:eastAsia="en-US"/>
+    </w:rPr>
   </w:style>
   <w:style w:type="paragraph" w:styleId="Caption">
     <w:name w:val="caption"/>
@@ -1486,7 +1462,9 @@
       <w:spacing w:after="120"/>
     </w:pPr>
     <w:rPr>
+      <w:rFonts w:asciiTheme="minorHAnsi" w:eastAsiaTheme="minorHAnsi" w:hAnsiTheme="minorHAnsi" w:cstheme="minorBidi"/>
       <w:i/>
+      <w:lang w:eastAsia="en-US"/>
     </w:rPr>
   </w:style>
   <w:style w:type="paragraph" w:customStyle="1" w:styleId="TableCaption">
@@ -1503,6 +1481,13 @@
   <w:style w:type="paragraph" w:customStyle="1" w:styleId="Figure">
     <w:name w:val="Figure"/>
     <w:basedOn w:val="Normal"/>
+    <w:pPr>
+      <w:spacing w:after="200"/>
+    </w:pPr>
+    <w:rPr>
+      <w:rFonts w:asciiTheme="minorHAnsi" w:eastAsiaTheme="minorHAnsi" w:hAnsiTheme="minorHAnsi" w:cstheme="minorBidi"/>
+      <w:lang w:eastAsia="en-US"/>
+    </w:rPr>
   </w:style>
   <w:style w:type="paragraph" w:customStyle="1" w:styleId="FigurewithCaption">
     <w:name w:val="Figure with Caption"/>
@@ -1563,7 +1548,12 @@
     <w:pPr>
       <w:shd w:val="clear" w:color="auto" w:fill="F8F8F8"/>
       <w:wordWrap w:val="0"/>
-    </w:pPr>
+      <w:spacing w:after="200"/>
+    </w:pPr>
+    <w:rPr>
+      <w:rFonts w:asciiTheme="minorHAnsi" w:eastAsiaTheme="minorHAnsi" w:hAnsiTheme="minorHAnsi" w:cstheme="minorBidi"/>
+      <w:lang w:eastAsia="en-US"/>
+    </w:rPr>
   </w:style>
   <w:style w:type="character" w:customStyle="1" w:styleId="KeywordTok">
     <w:name w:val="KeywordTok"/>

</xml_diff>